<commit_message>
Added cpu_info, ram_info version1
</commit_message>
<xml_diff>
--- a/Case study 1 W2-W10RevBart.docx
+++ b/Case study 1 W2-W10RevBart.docx
@@ -556,47 +556,53 @@
             <w:pPr>
               <w:pStyle w:val="NoSpacing"/>
               <w:rPr>
-                <w:color w:val="FF0000"/>
+                <w:color w:val="00B050"/>
                 <w:lang w:val="en-GB"/>
               </w:rPr>
             </w:pPr>
             <w:r>
               <w:rPr>
-                <w:color w:val="FF0000"/>
+                <w:color w:val="00B050"/>
                 <w:lang w:val="en-GB"/>
               </w:rPr>
               <w:t xml:space="preserve">Create backup policy to backup all servers and their data, using </w:t>
             </w:r>
             <w:r>
               <w:rPr>
-                <w:color w:val="FF0000"/>
+                <w:color w:val="00B050"/>
                 <w:lang w:val="en-GB"/>
               </w:rPr>
               <w:t>host and agent-based backup</w:t>
             </w:r>
             <w:r>
               <w:rPr>
-                <w:color w:val="FF0000"/>
+                <w:color w:val="00B050"/>
                 <w:lang w:val="en-GB"/>
               </w:rPr>
               <w:t xml:space="preserve"> </w:t>
             </w:r>
             <w:r>
               <w:rPr>
-                <w:color w:val="FF0000"/>
+                <w:color w:val="00B050"/>
                 <w:lang w:val="en-GB"/>
               </w:rPr>
               <w:t>strategies</w:t>
             </w:r>
             <w:r>
               <w:rPr>
-                <w:color w:val="FF0000"/>
+                <w:color w:val="00B050"/>
                 <w:lang w:val="en-GB"/>
               </w:rPr>
               <w:t>.</w:t>
             </w:r>
           </w:p>
-          <w:p/>
+          <w:p>
+            <w:pPr>
+              <w:rPr>
+                <w:color w:val="00B050"/>
+              </w:rPr>
+            </w:pPr>
+          </w:p>
         </w:tc>
         <w:tc>
           <w:tcPr>
@@ -703,13 +709,13 @@
             <w:pPr>
               <w:pStyle w:val="NoSpacing"/>
               <w:rPr>
-                <w:color w:val="FF0000"/>
+                <w:color w:val="00B050"/>
                 <w:lang w:val="en-GB"/>
               </w:rPr>
             </w:pPr>
             <w:r>
               <w:rPr>
-                <w:color w:val="FF0000"/>
+                <w:color w:val="00B050"/>
                 <w:lang w:val="en-GB"/>
               </w:rPr>
               <w:t>Set up VPN connection for remote employee</w:t>
@@ -723,13 +729,13 @@
                 <w:numId w:val="22"/>
               </w:numPr>
               <w:rPr>
-                <w:color w:val="FF0000"/>
+                <w:color w:val="00B050"/>
                 <w:lang w:val="en-GB"/>
               </w:rPr>
             </w:pPr>
             <w:r>
               <w:rPr>
-                <w:color w:val="FF0000"/>
+                <w:color w:val="00B050"/>
                 <w:lang w:val="en-GB"/>
               </w:rPr>
               <w:t>Enable VPN connection to the company’s network.  Test it with Windows machine outside of the Company’s network. Check if user’s Desktop files are synchronised with remote server.</w:t>
@@ -5201,15 +5207,6 @@
 </file>
 
 <file path=customXml/item2.xml><?xml version="1.0" encoding="utf-8"?>
-<?mso-contentType ?>
-<FormTemplates xmlns="http://schemas.microsoft.com/sharepoint/v3/contenttype/forms">
-  <Display>DocumentLibraryForm</Display>
-  <Edit>DocumentLibraryForm</Edit>
-  <New>DocumentLibraryForm</New>
-</FormTemplates>
-</file>
-
-<file path=customXml/item3.xml><?xml version="1.0" encoding="utf-8"?>
 <ct:contentTypeSchema xmlns:ct="http://schemas.microsoft.com/office/2006/metadata/contentType" xmlns:ma="http://schemas.microsoft.com/office/2006/metadata/properties/metaAttributes" ct:_="" ma:_="" ma:contentTypeName="Document" ma:contentTypeID="0x010100653F495CA4250348BC85B69AD5958967" ma:contentTypeVersion="13" ma:contentTypeDescription="Een nieuw document maken." ma:contentTypeScope="" ma:versionID="6d86f2e305aef4f695c322820457df36">
   <xsd:schema xmlns:xsd="http://www.w3.org/2001/XMLSchema" xmlns:xs="http://www.w3.org/2001/XMLSchema" xmlns:p="http://schemas.microsoft.com/office/2006/metadata/properties" xmlns:ns3="da98f5da-7686-4c64-b4a5-4ee0d0313aae" xmlns:ns4="7dd3bbc6-b49e-475f-8616-0dad9ab7cede" targetNamespace="http://schemas.microsoft.com/office/2006/metadata/properties" ma:root="true" ma:fieldsID="300ce05ad2502a022e054bca693b3360" ns3:_="" ns4:_="">
     <xsd:import namespace="da98f5da-7686-4c64-b4a5-4ee0d0313aae"/>
@@ -5432,6 +5429,15 @@
 </ct:contentTypeSchema>
 </file>
 
+<file path=customXml/item3.xml><?xml version="1.0" encoding="utf-8"?>
+<?mso-contentType ?>
+<FormTemplates xmlns="http://schemas.microsoft.com/sharepoint/v3/contenttype/forms">
+  <Display>DocumentLibraryForm</Display>
+  <Edit>DocumentLibraryForm</Edit>
+  <New>DocumentLibraryForm</New>
+</FormTemplates>
+</file>
+
 <file path=customXml/itemProps1.xml><?xml version="1.0" encoding="utf-8"?>
 <ds:datastoreItem xmlns:ds="http://schemas.openxmlformats.org/officeDocument/2006/customXml" ds:itemID="{B5AD0DD3-697A-494F-98F3-B539DD28A4FB}">
   <ds:schemaRefs>
@@ -5442,14 +5448,6 @@
 </file>
 
 <file path=customXml/itemProps2.xml><?xml version="1.0" encoding="utf-8"?>
-<ds:datastoreItem xmlns:ds="http://schemas.openxmlformats.org/officeDocument/2006/customXml" ds:itemID="{ECAA25FF-0AE3-4D4A-A8C5-A92B108871B0}">
-  <ds:schemaRefs>
-    <ds:schemaRef ds:uri="http://schemas.microsoft.com/sharepoint/v3/contenttype/forms"/>
-  </ds:schemaRefs>
-</ds:datastoreItem>
-</file>
-
-<file path=customXml/itemProps3.xml><?xml version="1.0" encoding="utf-8"?>
 <ds:datastoreItem xmlns:ds="http://schemas.openxmlformats.org/officeDocument/2006/customXml" ds:itemID="{5AAF5ED8-243A-4543-A696-B98423B38252}">
   <ds:schemaRefs>
     <ds:schemaRef ds:uri="http://schemas.microsoft.com/office/2006/metadata/contentType"/>
@@ -5466,4 +5464,12 @@
     <ds:schemaRef ds:uri="http://schemas.microsoft.com/internal/obd"/>
   </ds:schemaRefs>
 </ds:datastoreItem>
+</file>
+
+<file path=customXml/itemProps3.xml><?xml version="1.0" encoding="utf-8"?>
+<ds:datastoreItem xmlns:ds="http://schemas.openxmlformats.org/officeDocument/2006/customXml" ds:itemID="{ECAA25FF-0AE3-4D4A-A8C5-A92B108871B0}">
+  <ds:schemaRefs>
+    <ds:schemaRef ds:uri="http://schemas.microsoft.com/sharepoint/v3/contenttype/forms"/>
+  </ds:schemaRefs>
+</ds:datastoreItem>
 </file>
</xml_diff>

<commit_message>
Added disk_info and network_info
</commit_message>
<xml_diff>
--- a/Case study 1 W2-W10RevBart.docx
+++ b/Case study 1 W2-W10RevBart.docx
@@ -60,15 +60,7 @@
     <w:p/>
     <w:p>
       <w:r>
-        <w:t xml:space="preserve">The first customer to mimic the infrastructure of, is a small office of a part-time working professionals. They use </w:t>
-      </w:r>
-      <w:proofErr w:type="gramStart"/>
-      <w:r>
-        <w:t>Thin</w:t>
-      </w:r>
-      <w:proofErr w:type="gramEnd"/>
-      <w:r>
-        <w:t xml:space="preserve"> clients to connect to windows VMs connected to AD. There is also a </w:t>
+        <w:t xml:space="preserve">The first customer to mimic the infrastructure of, is a small office of a part-time working professionals. They use Thin clients to connect to windows VMs connected to AD. There is also a </w:t>
       </w:r>
       <w:r>
         <w:t>W</w:t>
@@ -1258,7 +1250,7 @@
             </w:pPr>
             <w:r>
               <w:rPr>
-                <w:color w:val="FF0000"/>
+                <w:color w:val="00B050"/>
                 <w:lang w:val="en-GB"/>
               </w:rPr>
               <w:t xml:space="preserve">Security management analysis </w:t>
@@ -1273,16 +1265,20 @@
               <w:rPr>
                 <w:highlight w:val="yellow"/>
               </w:rPr>
-              <w:t xml:space="preserve"> </w:t>
-            </w:r>
-            <w:proofErr w:type="spellStart"/>
+              <w:t xml:space="preserve"> cour</w:t>
+            </w:r>
             <w:r>
               <w:rPr>
                 <w:highlight w:val="yellow"/>
               </w:rPr>
-              <w:t>coure</w:t>
-            </w:r>
-            <w:proofErr w:type="spellEnd"/>
+              <w:t>s</w:t>
+            </w:r>
+            <w:r>
+              <w:rPr>
+                <w:highlight w:val="yellow"/>
+              </w:rPr>
+              <w:t>e</w:t>
+            </w:r>
             <w:r>
               <w:rPr>
                 <w:highlight w:val="yellow"/>
@@ -1455,14 +1451,7 @@
         <w:rPr>
           <w:highlight w:val="yellow"/>
         </w:rPr>
-        <w:t xml:space="preserve">CRUD </w:t>
-      </w:r>
-      <w:proofErr w:type="gramStart"/>
-      <w:r>
-        <w:rPr>
-          <w:highlight w:val="yellow"/>
-        </w:rPr>
-        <w:t>specs</w:t>
+        <w:t>CRUD specs</w:t>
       </w:r>
       <w:r>
         <w:rPr>
@@ -1474,14 +1463,7 @@
         <w:rPr>
           <w:highlight w:val="yellow"/>
         </w:rPr>
-        <w:t>backup</w:t>
-      </w:r>
-      <w:proofErr w:type="gramEnd"/>
-      <w:r>
-        <w:rPr>
-          <w:highlight w:val="yellow"/>
-        </w:rPr>
-        <w:t xml:space="preserve"> policy</w:t>
+        <w:t>backup policy</w:t>
       </w:r>
       <w:r>
         <w:rPr>
@@ -1514,11 +1496,7 @@
         </w:rPr>
       </w:pPr>
       <w:r>
-        <w:t xml:space="preserve">Research (process) report (must include Work division and all the evidence from week 1 to 10 for example meeting’s minutes, </w:t>
-      </w:r>
-      <w:proofErr w:type="gramStart"/>
-      <w:r>
-        <w:t>agreements)</w:t>
+        <w:t>Research (process) report (must include Work division and all the evidence from week 1 to 10 for example meeting’s minutes, agreements)</w:t>
       </w:r>
       <w:r>
         <w:t xml:space="preserve"> </w:t>
@@ -1530,14 +1508,7 @@
         <w:rPr>
           <w:highlight w:val="yellow"/>
         </w:rPr>
-        <w:t>(</w:t>
-      </w:r>
-      <w:proofErr w:type="gramEnd"/>
-      <w:r>
-        <w:rPr>
-          <w:highlight w:val="yellow"/>
-        </w:rPr>
-        <w:t xml:space="preserve">Document that contains </w:t>
+        <w:t xml:space="preserve">(Document that contains </w:t>
       </w:r>
       <w:r>
         <w:rPr>

</xml_diff>